<commit_message>
setup klaster 120 stopni
</commit_message>
<xml_diff>
--- a/Documents/PracaMgr.docx
+++ b/Documents/PracaMgr.docx
@@ -6089,27 +6089,14 @@
       <w:r>
         <w:t xml:space="preserve">Rysunek </w:t>
       </w:r>
-      <w:r>
-        <w:fldChar w:fldCharType="begin"/>
-      </w:r>
-      <w:r>
-        <w:instrText xml:space="preserve"> SEQ Rysunek \* ARABIC </w:instrText>
-      </w:r>
-      <w:r>
-        <w:fldChar w:fldCharType="separate"/>
-      </w:r>
-      <w:r>
-        <w:rPr>
-          <w:noProof/>
-        </w:rPr>
-        <w:t>1</w:t>
-      </w:r>
-      <w:r>
-        <w:rPr>
-          <w:noProof/>
-        </w:rPr>
-        <w:fldChar w:fldCharType="end"/>
-      </w:r>
+      <w:fldSimple w:instr=" SEQ Rysunek \* ARABIC ">
+        <w:r>
+          <w:rPr>
+            <w:noProof/>
+          </w:rPr>
+          <w:t>1</w:t>
+        </w:r>
+      </w:fldSimple>
       <w:r>
         <w:t>. Architektura sieci LTE</w:t>
       </w:r>
@@ -6744,27 +6731,14 @@
       <w:r>
         <w:t xml:space="preserve">Rysunek </w:t>
       </w:r>
-      <w:r>
-        <w:fldChar w:fldCharType="begin"/>
-      </w:r>
-      <w:r>
-        <w:instrText xml:space="preserve"> SEQ Rysunek \* ARABIC </w:instrText>
-      </w:r>
-      <w:r>
-        <w:fldChar w:fldCharType="separate"/>
-      </w:r>
-      <w:r>
-        <w:rPr>
-          <w:noProof/>
-        </w:rPr>
-        <w:t>2</w:t>
-      </w:r>
-      <w:r>
-        <w:rPr>
-          <w:noProof/>
-        </w:rPr>
-        <w:fldChar w:fldCharType="end"/>
-      </w:r>
+      <w:fldSimple w:instr=" SEQ Rysunek \* ARABIC ">
+        <w:r>
+          <w:rPr>
+            <w:noProof/>
+          </w:rPr>
+          <w:t>2</w:t>
+        </w:r>
+      </w:fldSimple>
       <w:r>
         <w:t>. Pasmo OFDM</w:t>
       </w:r>
@@ -6874,27 +6848,14 @@
       <w:r>
         <w:t xml:space="preserve">Rysunek </w:t>
       </w:r>
-      <w:r>
-        <w:fldChar w:fldCharType="begin"/>
-      </w:r>
-      <w:r>
-        <w:instrText xml:space="preserve"> SEQ Rysunek \* ARABIC </w:instrText>
-      </w:r>
-      <w:r>
-        <w:fldChar w:fldCharType="separate"/>
-      </w:r>
-      <w:r>
-        <w:rPr>
-          <w:noProof/>
-        </w:rPr>
-        <w:t>3</w:t>
-      </w:r>
-      <w:r>
-        <w:rPr>
-          <w:noProof/>
-        </w:rPr>
-        <w:fldChar w:fldCharType="end"/>
-      </w:r>
+      <w:fldSimple w:instr=" SEQ Rysunek \* ARABIC ">
+        <w:r>
+          <w:rPr>
+            <w:noProof/>
+          </w:rPr>
+          <w:t>3</w:t>
+        </w:r>
+      </w:fldSimple>
       <w:r>
         <w:t>. Przydział zasobów w OFDMA</w:t>
       </w:r>
@@ -7107,27 +7068,14 @@
       <w:r>
         <w:t xml:space="preserve">Rysunek </w:t>
       </w:r>
-      <w:r>
-        <w:fldChar w:fldCharType="begin"/>
-      </w:r>
-      <w:r>
-        <w:instrText xml:space="preserve"> SEQ Rysunek \* ARABIC </w:instrText>
-      </w:r>
-      <w:r>
-        <w:fldChar w:fldCharType="separate"/>
-      </w:r>
-      <w:r>
-        <w:rPr>
-          <w:noProof/>
-        </w:rPr>
-        <w:t>4</w:t>
-      </w:r>
-      <w:r>
-        <w:rPr>
-          <w:noProof/>
-        </w:rPr>
-        <w:fldChar w:fldCharType="end"/>
-      </w:r>
+      <w:fldSimple w:instr=" SEQ Rysunek \* ARABIC ">
+        <w:r>
+          <w:rPr>
+            <w:noProof/>
+          </w:rPr>
+          <w:t>4</w:t>
+        </w:r>
+      </w:fldSimple>
       <w:r>
         <w:t>. Struktura ramki w LTE</w:t>
       </w:r>
@@ -7325,27 +7273,14 @@
       <w:r>
         <w:t xml:space="preserve">Rysunek </w:t>
       </w:r>
-      <w:r>
-        <w:fldChar w:fldCharType="begin"/>
-      </w:r>
-      <w:r>
-        <w:instrText xml:space="preserve"> SEQ Rysunek \* ARABIC </w:instrText>
-      </w:r>
-      <w:r>
-        <w:fldChar w:fldCharType="separate"/>
-      </w:r>
-      <w:r>
-        <w:rPr>
-          <w:noProof/>
-        </w:rPr>
-        <w:t>5</w:t>
-      </w:r>
-      <w:r>
-        <w:rPr>
-          <w:noProof/>
-        </w:rPr>
-        <w:fldChar w:fldCharType="end"/>
-      </w:r>
+      <w:fldSimple w:instr=" SEQ Rysunek \* ARABIC ">
+        <w:r>
+          <w:rPr>
+            <w:noProof/>
+          </w:rPr>
+          <w:t>5</w:t>
+        </w:r>
+      </w:fldSimple>
       <w:r>
         <w:t>. Struktura transmisji w trybie TDD.</w:t>
       </w:r>
@@ -7475,27 +7410,14 @@
       <w:r>
         <w:t xml:space="preserve">Rysunek </w:t>
       </w:r>
-      <w:r>
-        <w:fldChar w:fldCharType="begin"/>
-      </w:r>
-      <w:r>
-        <w:instrText xml:space="preserve"> SEQ Rysunek \* ARABIC </w:instrText>
-      </w:r>
-      <w:r>
-        <w:fldChar w:fldCharType="separate"/>
-      </w:r>
-      <w:r>
-        <w:rPr>
-          <w:noProof/>
-        </w:rPr>
-        <w:t>6</w:t>
-      </w:r>
-      <w:r>
-        <w:rPr>
-          <w:noProof/>
-        </w:rPr>
-        <w:fldChar w:fldCharType="end"/>
-      </w:r>
+      <w:fldSimple w:instr=" SEQ Rysunek \* ARABIC ">
+        <w:r>
+          <w:rPr>
+            <w:noProof/>
+          </w:rPr>
+          <w:t>6</w:t>
+        </w:r>
+      </w:fldSimple>
       <w:r>
         <w:t>. Konstelacja sygnału QPSK i 16QAM.</w:t>
       </w:r>
@@ -7765,27 +7687,14 @@
         <w:lastRenderedPageBreak/>
         <w:t xml:space="preserve">Tabela </w:t>
       </w:r>
-      <w:r>
-        <w:fldChar w:fldCharType="begin"/>
-      </w:r>
-      <w:r>
-        <w:instrText xml:space="preserve"> SEQ Tabela \* ARABIC </w:instrText>
-      </w:r>
-      <w:r>
-        <w:fldChar w:fldCharType="separate"/>
-      </w:r>
-      <w:r>
-        <w:rPr>
-          <w:noProof/>
-        </w:rPr>
-        <w:t>1</w:t>
-      </w:r>
-      <w:r>
-        <w:rPr>
-          <w:noProof/>
-        </w:rPr>
-        <w:fldChar w:fldCharType="end"/>
-      </w:r>
+      <w:fldSimple w:instr=" SEQ Tabela \* ARABIC ">
+        <w:r>
+          <w:rPr>
+            <w:noProof/>
+          </w:rPr>
+          <w:t>1</w:t>
+        </w:r>
+      </w:fldSimple>
       <w:r>
         <w:t xml:space="preserve">. Mapowanie CQI na </w:t>
       </w:r>
@@ -7808,6 +7717,15 @@
       </w:r>
       <w:r>
         <w:instrText xml:space="preserve"> INCLUDEPICTURE "https://ai2-s2-public.s3.amazonaws.com/figures/2017-08-08/fb6cd25d08db4eaa752fb55b88ec438b3e0c08b0/2-TableIII-1.png" \* MERGEFORMATINET </w:instrText>
+      </w:r>
+      <w:r>
+        <w:fldChar w:fldCharType="separate"/>
+      </w:r>
+      <w:r>
+        <w:fldChar w:fldCharType="begin"/>
+      </w:r>
+      <w:r>
+        <w:instrText xml:space="preserve"> INCLUDEPICTURE  "https://ai2-s2-public.s3.amazonaws.com/figures/2017-08-08/fb6cd25d08db4eaa752fb55b88ec438b3e0c08b0/2-TableIII-1.png" \* MERGEFORMATINET </w:instrText>
       </w:r>
       <w:r>
         <w:fldChar w:fldCharType="separate"/>
@@ -7997,6 +7915,9 @@
       <w:r>
         <w:fldChar w:fldCharType="end"/>
       </w:r>
+      <w:r>
+        <w:fldChar w:fldCharType="end"/>
+      </w:r>
     </w:p>
     <w:p>
       <w:pPr>
@@ -8558,6 +8479,36 @@
           <w:szCs w:val="18"/>
           <w:lang w:val="en-GB"/>
         </w:rPr>
+        <w:fldChar w:fldCharType="begin"/>
+      </w:r>
+      <w:r>
+        <w:rPr>
+          <w:rFonts w:ascii="Arial" w:hAnsi="Arial" w:cs="Arial"/>
+          <w:color w:val="444444"/>
+          <w:sz w:val="18"/>
+          <w:szCs w:val="18"/>
+          <w:lang w:val="en-GB"/>
+        </w:rPr>
+        <w:instrText xml:space="preserve"> INCLUDEPICTURE  "http://www.3gpp.org/images/CA02.jpg" \* MERGEFORMATINET </w:instrText>
+      </w:r>
+      <w:r>
+        <w:rPr>
+          <w:rFonts w:ascii="Arial" w:hAnsi="Arial" w:cs="Arial"/>
+          <w:color w:val="444444"/>
+          <w:sz w:val="18"/>
+          <w:szCs w:val="18"/>
+          <w:lang w:val="en-GB"/>
+        </w:rPr>
+        <w:fldChar w:fldCharType="separate"/>
+      </w:r>
+      <w:r>
+        <w:rPr>
+          <w:rFonts w:ascii="Arial" w:hAnsi="Arial" w:cs="Arial"/>
+          <w:color w:val="444444"/>
+          <w:sz w:val="18"/>
+          <w:szCs w:val="18"/>
+          <w:lang w:val="en-GB"/>
+        </w:rPr>
         <w:pict w14:anchorId="7DEF6D73">
           <v:shape id="_x0000_i1026" type="#_x0000_t75" alt="Figure 2" style="width:424.2pt;height:175.8pt">
             <v:imagedata r:id="rId15" r:href="rId16"/>
@@ -8704,6 +8655,16 @@
         </w:rPr>
         <w:fldChar w:fldCharType="end"/>
       </w:r>
+      <w:r>
+        <w:rPr>
+          <w:rFonts w:ascii="Arial" w:hAnsi="Arial" w:cs="Arial"/>
+          <w:color w:val="444444"/>
+          <w:sz w:val="18"/>
+          <w:szCs w:val="18"/>
+          <w:lang w:val="en-GB"/>
+        </w:rPr>
+        <w:fldChar w:fldCharType="end"/>
+      </w:r>
     </w:p>
     <w:p>
       <w:pPr>
@@ -8712,27 +8673,14 @@
       <w:r>
         <w:t xml:space="preserve">Rysunek </w:t>
       </w:r>
-      <w:r>
-        <w:fldChar w:fldCharType="begin"/>
-      </w:r>
-      <w:r>
-        <w:instrText xml:space="preserve"> SEQ Rysunek \* ARABIC </w:instrText>
-      </w:r>
-      <w:r>
-        <w:fldChar w:fldCharType="separate"/>
-      </w:r>
-      <w:r>
-        <w:rPr>
-          <w:noProof/>
-        </w:rPr>
-        <w:t>7</w:t>
-      </w:r>
-      <w:r>
-        <w:rPr>
-          <w:noProof/>
-        </w:rPr>
-        <w:fldChar w:fldCharType="end"/>
-      </w:r>
+      <w:fldSimple w:instr=" SEQ Rysunek \* ARABIC ">
+        <w:r>
+          <w:rPr>
+            <w:noProof/>
+          </w:rPr>
+          <w:t>7</w:t>
+        </w:r>
+      </w:fldSimple>
       <w:r>
         <w:t>. Rodzaje agregacji pasm.</w:t>
       </w:r>
@@ -9309,27 +9257,14 @@
       <w:r>
         <w:t xml:space="preserve">Tabela </w:t>
       </w:r>
-      <w:r>
-        <w:fldChar w:fldCharType="begin"/>
-      </w:r>
-      <w:r>
-        <w:instrText xml:space="preserve"> SEQ Tabela \* ARABIC </w:instrText>
-      </w:r>
-      <w:r>
-        <w:fldChar w:fldCharType="separate"/>
-      </w:r>
-      <w:r>
-        <w:rPr>
-          <w:noProof/>
-        </w:rPr>
-        <w:t>2</w:t>
-      </w:r>
-      <w:r>
-        <w:rPr>
-          <w:noProof/>
-        </w:rPr>
-        <w:fldChar w:fldCharType="end"/>
-      </w:r>
+      <w:fldSimple w:instr=" SEQ Tabela \* ARABIC ">
+        <w:r>
+          <w:rPr>
+            <w:noProof/>
+          </w:rPr>
+          <w:t>2</w:t>
+        </w:r>
+      </w:fldSimple>
       <w:r>
         <w:t>. Raportowane wartości parametru RSRP</w:t>
       </w:r>
@@ -9540,27 +9475,14 @@
       <w:r>
         <w:t xml:space="preserve">Tabela </w:t>
       </w:r>
-      <w:r>
-        <w:fldChar w:fldCharType="begin"/>
-      </w:r>
-      <w:r>
-        <w:instrText xml:space="preserve"> SEQ Tabela \* ARABIC </w:instrText>
-      </w:r>
-      <w:r>
-        <w:fldChar w:fldCharType="separate"/>
-      </w:r>
-      <w:r>
-        <w:rPr>
-          <w:noProof/>
-        </w:rPr>
-        <w:t>3</w:t>
-      </w:r>
-      <w:r>
-        <w:rPr>
-          <w:noProof/>
-        </w:rPr>
-        <w:fldChar w:fldCharType="end"/>
-      </w:r>
+      <w:fldSimple w:instr=" SEQ Tabela \* ARABIC ">
+        <w:r>
+          <w:rPr>
+            <w:noProof/>
+          </w:rPr>
+          <w:t>3</w:t>
+        </w:r>
+      </w:fldSimple>
       <w:r>
         <w:t>. Tabela zdefiniowanych wartości parametru RSRQ</w:t>
       </w:r>
@@ -10607,27 +10529,14 @@
       <w:r>
         <w:t xml:space="preserve">Rysunek </w:t>
       </w:r>
-      <w:r>
-        <w:fldChar w:fldCharType="begin"/>
-      </w:r>
-      <w:r>
-        <w:instrText xml:space="preserve"> SEQ Rysunek \* ARABIC </w:instrText>
-      </w:r>
-      <w:r>
-        <w:fldChar w:fldCharType="separate"/>
-      </w:r>
-      <w:r>
-        <w:rPr>
-          <w:noProof/>
-        </w:rPr>
-        <w:t>8</w:t>
-      </w:r>
-      <w:r>
-        <w:rPr>
-          <w:noProof/>
-        </w:rPr>
-        <w:fldChar w:fldCharType="end"/>
-      </w:r>
+      <w:fldSimple w:instr=" SEQ Rysunek \* ARABIC ">
+        <w:r>
+          <w:rPr>
+            <w:noProof/>
+          </w:rPr>
+          <w:t>8</w:t>
+        </w:r>
+      </w:fldSimple>
       <w:r>
         <w:t xml:space="preserve">. Schemat przydziału częstotliwości dla </w:t>
       </w:r>
@@ -10786,27 +10695,14 @@
       <w:r>
         <w:t xml:space="preserve">Rysunek </w:t>
       </w:r>
-      <w:r>
-        <w:fldChar w:fldCharType="begin"/>
-      </w:r>
-      <w:r>
-        <w:instrText xml:space="preserve"> SEQ Rysunek \* ARABIC </w:instrText>
-      </w:r>
-      <w:r>
-        <w:fldChar w:fldCharType="separate"/>
-      </w:r>
-      <w:r>
-        <w:rPr>
-          <w:noProof/>
-        </w:rPr>
-        <w:t>9</w:t>
-      </w:r>
-      <w:r>
-        <w:rPr>
-          <w:noProof/>
-        </w:rPr>
-        <w:fldChar w:fldCharType="end"/>
-      </w:r>
+      <w:fldSimple w:instr=" SEQ Rysunek \* ARABIC ">
+        <w:r>
+          <w:rPr>
+            <w:noProof/>
+          </w:rPr>
+          <w:t>9</w:t>
+        </w:r>
+      </w:fldSimple>
       <w:r>
         <w:t>.</w:t>
       </w:r>
@@ -10975,27 +10871,14 @@
       <w:r>
         <w:t xml:space="preserve">Rysunek </w:t>
       </w:r>
-      <w:r>
-        <w:fldChar w:fldCharType="begin"/>
-      </w:r>
-      <w:r>
-        <w:instrText xml:space="preserve"> SEQ Rysunek \* ARABIC </w:instrText>
-      </w:r>
-      <w:r>
-        <w:fldChar w:fldCharType="separate"/>
-      </w:r>
-      <w:r>
-        <w:rPr>
-          <w:noProof/>
-        </w:rPr>
-        <w:t>10</w:t>
-      </w:r>
-      <w:r>
-        <w:rPr>
-          <w:noProof/>
-        </w:rPr>
-        <w:fldChar w:fldCharType="end"/>
-      </w:r>
+      <w:fldSimple w:instr=" SEQ Rysunek \* ARABIC ">
+        <w:r>
+          <w:rPr>
+            <w:noProof/>
+          </w:rPr>
+          <w:t>10</w:t>
+        </w:r>
+      </w:fldSimple>
       <w:r>
         <w:t>.</w:t>
       </w:r>
@@ -11617,27 +11500,14 @@
       <w:r>
         <w:t xml:space="preserve">Rysunek </w:t>
       </w:r>
-      <w:r>
-        <w:fldChar w:fldCharType="begin"/>
-      </w:r>
-      <w:r>
-        <w:instrText xml:space="preserve"> SEQ Rysunek \* ARABIC </w:instrText>
-      </w:r>
-      <w:r>
-        <w:fldChar w:fldCharType="separate"/>
-      </w:r>
-      <w:r>
-        <w:rPr>
-          <w:noProof/>
-        </w:rPr>
-        <w:t>11</w:t>
-      </w:r>
-      <w:r>
-        <w:rPr>
-          <w:noProof/>
-        </w:rPr>
-        <w:fldChar w:fldCharType="end"/>
-      </w:r>
+      <w:fldSimple w:instr=" SEQ Rysunek \* ARABIC ">
+        <w:r>
+          <w:rPr>
+            <w:noProof/>
+          </w:rPr>
+          <w:t>11</w:t>
+        </w:r>
+      </w:fldSimple>
       <w:r>
         <w:t>. Model siatkowy</w:t>
       </w:r>
@@ -11792,27 +11662,14 @@
       <w:r>
         <w:t xml:space="preserve">Rysunek </w:t>
       </w:r>
-      <w:r>
-        <w:fldChar w:fldCharType="begin"/>
-      </w:r>
-      <w:r>
-        <w:instrText xml:space="preserve"> SEQ Rysunek \* ARABIC </w:instrText>
-      </w:r>
-      <w:r>
-        <w:fldChar w:fldCharType="separate"/>
-      </w:r>
-      <w:r>
-        <w:rPr>
-          <w:noProof/>
-        </w:rPr>
-        <w:t>12</w:t>
-      </w:r>
-      <w:r>
-        <w:rPr>
-          <w:noProof/>
-        </w:rPr>
-        <w:fldChar w:fldCharType="end"/>
-      </w:r>
+      <w:fldSimple w:instr=" SEQ Rysunek \* ARABIC ">
+        <w:r>
+          <w:rPr>
+            <w:noProof/>
+          </w:rPr>
+          <w:t>12</w:t>
+        </w:r>
+      </w:fldSimple>
       <w:r>
         <w:t>. Sygnały RS w bloku zasobów</w:t>
       </w:r>
@@ -12070,27 +11927,14 @@
       <w:r>
         <w:t xml:space="preserve">Tabela </w:t>
       </w:r>
-      <w:r>
-        <w:fldChar w:fldCharType="begin"/>
-      </w:r>
-      <w:r>
-        <w:instrText xml:space="preserve"> SEQ Tabela \* ARABIC </w:instrText>
-      </w:r>
-      <w:r>
-        <w:fldChar w:fldCharType="separate"/>
-      </w:r>
-      <w:r>
-        <w:rPr>
-          <w:noProof/>
-        </w:rPr>
-        <w:t>4</w:t>
-      </w:r>
-      <w:r>
-        <w:rPr>
-          <w:noProof/>
-        </w:rPr>
-        <w:fldChar w:fldCharType="end"/>
-      </w:r>
+      <w:fldSimple w:instr=" SEQ Tabela \* ARABIC ">
+        <w:r>
+          <w:rPr>
+            <w:noProof/>
+          </w:rPr>
+          <w:t>4</w:t>
+        </w:r>
+      </w:fldSimple>
       <w:r>
         <w:t>. Wymagane dane do obliczeń.</w:t>
       </w:r>
@@ -19126,7 +18970,7 @@
           <v:shape id="_x0000_i1027" type="#_x0000_t75" style="width:483.6pt;height:235.2pt" o:ole="">
             <v:imagedata r:id="rId25" o:title=""/>
           </v:shape>
-          <o:OLEObject Type="Embed" ProgID="Visio.Drawing.15" ShapeID="_x0000_i1027" DrawAspect="Content" ObjectID="_1589565577" r:id="rId26"/>
+          <o:OLEObject Type="Embed" ProgID="Visio.Drawing.15" ShapeID="_x0000_i1027" DrawAspect="Content" ObjectID="_1589641484" r:id="rId26"/>
         </w:object>
       </w:r>
     </w:p>
@@ -19137,27 +18981,14 @@
       <w:r>
         <w:t xml:space="preserve">Rysunek </w:t>
       </w:r>
-      <w:r>
-        <w:fldChar w:fldCharType="begin"/>
-      </w:r>
-      <w:r>
-        <w:instrText xml:space="preserve"> SEQ Rysunek \* ARABIC </w:instrText>
-      </w:r>
-      <w:r>
-        <w:fldChar w:fldCharType="separate"/>
-      </w:r>
-      <w:r>
-        <w:rPr>
-          <w:noProof/>
-        </w:rPr>
-        <w:t>13</w:t>
-      </w:r>
-      <w:r>
-        <w:rPr>
-          <w:noProof/>
-        </w:rPr>
-        <w:fldChar w:fldCharType="end"/>
-      </w:r>
+      <w:fldSimple w:instr=" SEQ Rysunek \* ARABIC ">
+        <w:r>
+          <w:rPr>
+            <w:noProof/>
+          </w:rPr>
+          <w:t>13</w:t>
+        </w:r>
+      </w:fldSimple>
       <w:r>
         <w:t>. Efektywna wysokość zawieszenia anteny nadawczej.</w:t>
       </w:r>
@@ -19270,27 +19101,14 @@
       <w:r>
         <w:t xml:space="preserve">Rysunek </w:t>
       </w:r>
-      <w:r>
-        <w:fldChar w:fldCharType="begin"/>
-      </w:r>
-      <w:r>
-        <w:instrText xml:space="preserve"> SEQ Rysunek \* ARABIC </w:instrText>
-      </w:r>
-      <w:r>
-        <w:fldChar w:fldCharType="separate"/>
-      </w:r>
-      <w:r>
-        <w:rPr>
-          <w:noProof/>
-        </w:rPr>
-        <w:t>14</w:t>
-      </w:r>
-      <w:r>
-        <w:rPr>
-          <w:noProof/>
-        </w:rPr>
-        <w:fldChar w:fldCharType="end"/>
-      </w:r>
+      <w:fldSimple w:instr=" SEQ Rysunek \* ARABIC ">
+        <w:r>
+          <w:rPr>
+            <w:noProof/>
+          </w:rPr>
+          <w:t>14</w:t>
+        </w:r>
+      </w:fldSimple>
       <w:r>
         <w:t>. Relatywny azymut w płaszczyźnie azymutu</w:t>
       </w:r>
@@ -19771,7 +19589,7 @@
           <v:shape id="_x0000_i1028" type="#_x0000_t75" style="width:439.8pt;height:175.8pt" o:ole="">
             <v:imagedata r:id="rId28" o:title=""/>
           </v:shape>
-          <o:OLEObject Type="Embed" ProgID="Visio.Drawing.15" ShapeID="_x0000_i1028" DrawAspect="Content" ObjectID="_1589565578" r:id="rId29"/>
+          <o:OLEObject Type="Embed" ProgID="Visio.Drawing.15" ShapeID="_x0000_i1028" DrawAspect="Content" ObjectID="_1589641485" r:id="rId29"/>
         </w:object>
       </w:r>
     </w:p>
@@ -19782,27 +19600,14 @@
       <w:r>
         <w:t xml:space="preserve">Rysunek </w:t>
       </w:r>
-      <w:r>
-        <w:fldChar w:fldCharType="begin"/>
-      </w:r>
-      <w:r>
-        <w:instrText xml:space="preserve"> SEQ Rysunek \* ARABIC </w:instrText>
-      </w:r>
-      <w:r>
-        <w:fldChar w:fldCharType="separate"/>
-      </w:r>
-      <w:r>
-        <w:rPr>
-          <w:noProof/>
-        </w:rPr>
-        <w:t>15</w:t>
-      </w:r>
-      <w:r>
-        <w:rPr>
-          <w:noProof/>
-        </w:rPr>
-        <w:fldChar w:fldCharType="end"/>
-      </w:r>
+      <w:fldSimple w:instr=" SEQ Rysunek \* ARABIC ">
+        <w:r>
+          <w:rPr>
+            <w:noProof/>
+          </w:rPr>
+          <w:t>15</w:t>
+        </w:r>
+      </w:fldSimple>
       <w:r>
         <w:t>. Relatywny azymut w płaszczyźnie elewacji</w:t>
       </w:r>
@@ -21527,27 +21332,14 @@
       <w:r>
         <w:t xml:space="preserve">Tabela </w:t>
       </w:r>
-      <w:r>
-        <w:fldChar w:fldCharType="begin"/>
-      </w:r>
-      <w:r>
-        <w:instrText xml:space="preserve"> SEQ Tabela \* ARABIC </w:instrText>
-      </w:r>
-      <w:r>
-        <w:fldChar w:fldCharType="separate"/>
-      </w:r>
-      <w:r>
-        <w:rPr>
-          <w:noProof/>
-        </w:rPr>
-        <w:t>5</w:t>
-      </w:r>
-      <w:r>
-        <w:rPr>
-          <w:noProof/>
-        </w:rPr>
-        <w:fldChar w:fldCharType="end"/>
-      </w:r>
+      <w:fldSimple w:instr=" SEQ Tabela \* ARABIC ">
+        <w:r>
+          <w:rPr>
+            <w:noProof/>
+          </w:rPr>
+          <w:t>5</w:t>
+        </w:r>
+      </w:fldSimple>
       <w:r>
         <w:t>. Liczba bloków zasobów przypadająca na szerokość pasma kanału.</w:t>
       </w:r>
@@ -22635,27 +22427,14 @@
       <w:r>
         <w:t xml:space="preserve">Rysunek </w:t>
       </w:r>
-      <w:r>
-        <w:fldChar w:fldCharType="begin"/>
-      </w:r>
-      <w:r>
-        <w:instrText xml:space="preserve"> SEQ Rysunek \* ARABIC </w:instrText>
-      </w:r>
-      <w:r>
-        <w:fldChar w:fldCharType="separate"/>
-      </w:r>
-      <w:r>
-        <w:rPr>
-          <w:noProof/>
-        </w:rPr>
-        <w:t>16</w:t>
-      </w:r>
-      <w:r>
-        <w:rPr>
-          <w:noProof/>
-        </w:rPr>
-        <w:fldChar w:fldCharType="end"/>
-      </w:r>
+      <w:fldSimple w:instr=" SEQ Rysunek \* ARABIC ">
+        <w:r>
+          <w:rPr>
+            <w:noProof/>
+          </w:rPr>
+          <w:t>16</w:t>
+        </w:r>
+      </w:fldSimple>
       <w:r>
         <w:t>. Transmisja sygnałów odniesienia dla dwóch portów antenowych.</w:t>
       </w:r>
@@ -22676,27 +22455,14 @@
       <w:r>
         <w:t xml:space="preserve">Tabela </w:t>
       </w:r>
-      <w:r>
-        <w:fldChar w:fldCharType="begin"/>
-      </w:r>
-      <w:r>
-        <w:instrText xml:space="preserve"> SEQ Tabela \* ARABIC </w:instrText>
-      </w:r>
-      <w:r>
-        <w:fldChar w:fldCharType="separate"/>
-      </w:r>
-      <w:r>
-        <w:rPr>
-          <w:noProof/>
-        </w:rPr>
-        <w:t>6</w:t>
-      </w:r>
-      <w:r>
-        <w:rPr>
-          <w:noProof/>
-        </w:rPr>
-        <w:fldChar w:fldCharType="end"/>
-      </w:r>
+      <w:fldSimple w:instr=" SEQ Tabela \* ARABIC ">
+        <w:r>
+          <w:rPr>
+            <w:noProof/>
+          </w:rPr>
+          <w:t>6</w:t>
+        </w:r>
+      </w:fldSimple>
       <w:r>
         <w:t>. Wartości współczynnika aktywnych podnośnych</w:t>
       </w:r>
@@ -25205,27 +24971,14 @@
       <w:r>
         <w:t xml:space="preserve">Rysunek </w:t>
       </w:r>
-      <w:r>
-        <w:fldChar w:fldCharType="begin"/>
-      </w:r>
-      <w:r>
-        <w:instrText xml:space="preserve"> SEQ Rysunek \* ARABIC </w:instrText>
-      </w:r>
-      <w:r>
-        <w:fldChar w:fldCharType="separate"/>
-      </w:r>
-      <w:r>
-        <w:rPr>
-          <w:noProof/>
-        </w:rPr>
-        <w:t>17</w:t>
-      </w:r>
-      <w:r>
-        <w:rPr>
-          <w:noProof/>
-        </w:rPr>
-        <w:fldChar w:fldCharType="end"/>
-      </w:r>
+      <w:fldSimple w:instr=" SEQ Rysunek \* ARABIC ">
+        <w:r>
+          <w:rPr>
+            <w:noProof/>
+          </w:rPr>
+          <w:t>17</w:t>
+        </w:r>
+      </w:fldSimple>
       <w:r>
         <w:t>. Teoretyczna wartość SNIR w funkcji RSRQ dla różnych obciążeń komórki</w:t>
       </w:r>
@@ -25270,27 +25023,14 @@
         <w:lastRenderedPageBreak/>
         <w:t xml:space="preserve">Tabela </w:t>
       </w:r>
-      <w:r>
-        <w:fldChar w:fldCharType="begin"/>
-      </w:r>
-      <w:r>
-        <w:instrText xml:space="preserve"> SEQ Tabela \* ARABIC </w:instrText>
-      </w:r>
-      <w:r>
-        <w:fldChar w:fldCharType="separate"/>
-      </w:r>
-      <w:r>
-        <w:rPr>
-          <w:noProof/>
-        </w:rPr>
-        <w:t>7</w:t>
-      </w:r>
-      <w:r>
-        <w:rPr>
-          <w:noProof/>
-        </w:rPr>
-        <w:fldChar w:fldCharType="end"/>
-      </w:r>
+      <w:fldSimple w:instr=" SEQ Tabela \* ARABIC ">
+        <w:r>
+          <w:rPr>
+            <w:noProof/>
+          </w:rPr>
+          <w:t>7</w:t>
+        </w:r>
+      </w:fldSimple>
       <w:r>
         <w:t>. Tabela xxx</w:t>
       </w:r>
@@ -28077,107 +27817,70 @@
     <w:p>
       <w:pPr>
         <w:pStyle w:val="MojNagwek2"/>
+        <w:jc w:val="center"/>
         <w:rPr>
           <w:b w:val="0"/>
         </w:rPr>
       </w:pPr>
       <w:r>
         <w:rPr>
+          <w:noProof/>
+        </w:rPr>
+        <w:drawing>
+          <wp:inline distT="0" distB="0" distL="0" distR="0" wp14:anchorId="58D043FD" wp14:editId="05224AE0">
+            <wp:extent cx="3642360" cy="3785064"/>
+            <wp:effectExtent l="0" t="0" r="0" b="6350"/>
+            <wp:docPr id="16" name="Obraz 16"/>
+            <wp:cNvGraphicFramePr>
+              <a:graphicFrameLocks xmlns:a="http://schemas.openxmlformats.org/drawingml/2006/main" noChangeAspect="1"/>
+            </wp:cNvGraphicFramePr>
+            <a:graphic xmlns:a="http://schemas.openxmlformats.org/drawingml/2006/main">
+              <a:graphicData uri="http://schemas.openxmlformats.org/drawingml/2006/picture">
+                <pic:pic xmlns:pic="http://schemas.openxmlformats.org/drawingml/2006/picture">
+                  <pic:nvPicPr>
+                    <pic:cNvPr id="1" name=""/>
+                    <pic:cNvPicPr/>
+                  </pic:nvPicPr>
+                  <pic:blipFill>
+                    <a:blip r:embed="rId43"/>
+                    <a:stretch>
+                      <a:fillRect/>
+                    </a:stretch>
+                  </pic:blipFill>
+                  <pic:spPr>
+                    <a:xfrm>
+                      <a:off x="0" y="0"/>
+                      <a:ext cx="3662729" cy="3806231"/>
+                    </a:xfrm>
+                    <a:prstGeom prst="rect">
+                      <a:avLst/>
+                    </a:prstGeom>
+                  </pic:spPr>
+                </pic:pic>
+              </a:graphicData>
+            </a:graphic>
+          </wp:inline>
+        </w:drawing>
+      </w:r>
+    </w:p>
+    <w:p>
+      <w:pPr>
+        <w:pStyle w:val="MojNagwek2"/>
+        <w:rPr>
           <w:b w:val="0"/>
         </w:rPr>
+      </w:pPr>
+      <w:r>
+        <w:rPr>
+          <w:b w:val="0"/>
+        </w:rPr>
         <w:t xml:space="preserve">0 50.919689, 16.430065 Jaworzyna </w:t>
       </w:r>
-      <w:proofErr w:type="spellStart"/>
       <w:r>
         <w:rPr>
           <w:b w:val="0"/>
         </w:rPr>
-        <w:t>Sląska</w:t>
-      </w:r>
-      <w:proofErr w:type="spellEnd"/>
-    </w:p>
-    <w:p>
-      <w:pPr>
-        <w:pStyle w:val="MojNagwek2"/>
-        <w:rPr>
-          <w:b w:val="0"/>
-        </w:rPr>
-      </w:pPr>
-      <w:r>
-        <w:rPr>
-          <w:b w:val="0"/>
-        </w:rPr>
-        <w:t>1 51.036416, 16.427318 Udanin</w:t>
-      </w:r>
-    </w:p>
-    <w:p>
-      <w:pPr>
-        <w:pStyle w:val="MojNagwek2"/>
-        <w:rPr>
-          <w:b w:val="0"/>
-        </w:rPr>
-      </w:pPr>
-      <w:r>
-        <w:rPr>
-          <w:b w:val="0"/>
-        </w:rPr>
-        <w:t>2 50.978954, 16.248791 Dobromierz</w:t>
-      </w:r>
-    </w:p>
-    <w:p>
-      <w:pPr>
-        <w:pStyle w:val="MojNagwek2"/>
-        <w:rPr>
-          <w:b w:val="0"/>
-        </w:rPr>
-      </w:pPr>
-      <w:r>
-        <w:rPr>
-          <w:b w:val="0"/>
-        </w:rPr>
-        <w:t>3 50.855580, 16.254284 Stare Bogaczowice</w:t>
-      </w:r>
-    </w:p>
-    <w:p>
-      <w:pPr>
-        <w:pStyle w:val="MojNagwek2"/>
-        <w:rPr>
-          <w:b w:val="0"/>
-        </w:rPr>
-      </w:pPr>
-      <w:r>
-        <w:rPr>
-          <w:b w:val="0"/>
-        </w:rPr>
-        <w:t>4 50.783136, 16.426632 Bystrzyca Górna</w:t>
-      </w:r>
-    </w:p>
-    <w:p>
-      <w:pPr>
-        <w:pStyle w:val="MojNagwek2"/>
-        <w:rPr>
-          <w:b w:val="0"/>
-        </w:rPr>
-      </w:pPr>
-      <w:r>
-        <w:rPr>
-          <w:b w:val="0"/>
-        </w:rPr>
-        <w:t>5 50.852979, 16.599666 Marcinowice</w:t>
-      </w:r>
-    </w:p>
-    <w:p>
-      <w:pPr>
-        <w:pStyle w:val="MojNagwek2"/>
-        <w:rPr>
-          <w:b w:val="0"/>
-        </w:rPr>
-      </w:pPr>
-      <w:r>
-        <w:rPr>
-          <w:b w:val="0"/>
-        </w:rPr>
-        <w:t>6 50.976792, 16.590740 Mietków</w:t>
+        <w:t>Śląska</w:t>
       </w:r>
       <w:bookmarkStart w:id="52" w:name="_GoBack"/>
       <w:bookmarkEnd w:id="52"/>
@@ -28193,6 +27896,90 @@
         <w:rPr>
           <w:b w:val="0"/>
         </w:rPr>
+        <w:t>1 51.036416, 16.427318 Udanin</w:t>
+      </w:r>
+    </w:p>
+    <w:p>
+      <w:pPr>
+        <w:pStyle w:val="MojNagwek2"/>
+        <w:rPr>
+          <w:b w:val="0"/>
+        </w:rPr>
+      </w:pPr>
+      <w:r>
+        <w:rPr>
+          <w:b w:val="0"/>
+        </w:rPr>
+        <w:t>2 50.978954, 16.248791 Dobromierz</w:t>
+      </w:r>
+    </w:p>
+    <w:p>
+      <w:pPr>
+        <w:pStyle w:val="MojNagwek2"/>
+        <w:rPr>
+          <w:b w:val="0"/>
+        </w:rPr>
+      </w:pPr>
+      <w:r>
+        <w:rPr>
+          <w:b w:val="0"/>
+        </w:rPr>
+        <w:t>3 50.855580, 16.254284 Stare Bogaczowice</w:t>
+      </w:r>
+    </w:p>
+    <w:p>
+      <w:pPr>
+        <w:pStyle w:val="MojNagwek2"/>
+        <w:rPr>
+          <w:b w:val="0"/>
+        </w:rPr>
+      </w:pPr>
+      <w:r>
+        <w:rPr>
+          <w:b w:val="0"/>
+        </w:rPr>
+        <w:t>4 50.783136, 16.426632 Bystrzyca Górna</w:t>
+      </w:r>
+    </w:p>
+    <w:p>
+      <w:pPr>
+        <w:pStyle w:val="MojNagwek2"/>
+        <w:rPr>
+          <w:b w:val="0"/>
+        </w:rPr>
+      </w:pPr>
+      <w:r>
+        <w:rPr>
+          <w:b w:val="0"/>
+        </w:rPr>
+        <w:t>5 50.852979, 16.599666 Marcinowice</w:t>
+      </w:r>
+    </w:p>
+    <w:p>
+      <w:pPr>
+        <w:pStyle w:val="MojNagwek2"/>
+        <w:rPr>
+          <w:b w:val="0"/>
+        </w:rPr>
+      </w:pPr>
+      <w:r>
+        <w:rPr>
+          <w:b w:val="0"/>
+        </w:rPr>
+        <w:t>6 50.976792, 16.590740 Mietków</w:t>
+      </w:r>
+    </w:p>
+    <w:p>
+      <w:pPr>
+        <w:pStyle w:val="MojNagwek2"/>
+        <w:rPr>
+          <w:b w:val="0"/>
+        </w:rPr>
+      </w:pPr>
+      <w:r>
+        <w:rPr>
+          <w:b w:val="0"/>
+        </w:rPr>
         <w:t>6.2.2. Szerokość sektora 60 stopni</w:t>
       </w:r>
     </w:p>
@@ -28260,6 +28047,7 @@
         <w:rPr>
           <w:i/>
         </w:rPr>
+        <w:lastRenderedPageBreak/>
         <w:t>Analiza wpływu pochylenia wiązki anteny nadawczej na interferencje.</w:t>
       </w:r>
     </w:p>
@@ -28440,7 +28228,7 @@
         </w:rPr>
         <w:t xml:space="preserve"> Wei (</w:t>
       </w:r>
-      <w:hyperlink r:id="rId43">
+      <w:hyperlink r:id="rId44">
         <w:r>
           <w:rPr>
             <w:rStyle w:val="Hipercze"/>
@@ -28567,7 +28355,7 @@
         </w:rPr>
         <w:t xml:space="preserve"> 3GPP </w:t>
       </w:r>
-      <w:hyperlink r:id="rId44">
+      <w:hyperlink r:id="rId45">
         <w:r>
           <w:rPr>
             <w:rStyle w:val="Hipercze"/>
@@ -28820,10 +28608,10 @@
       </w:pPr>
     </w:p>
     <w:sectPr>
-      <w:headerReference w:type="default" r:id="rId45"/>
-      <w:footerReference w:type="default" r:id="rId46"/>
-      <w:headerReference w:type="first" r:id="rId47"/>
-      <w:footerReference w:type="first" r:id="rId48"/>
+      <w:headerReference w:type="default" r:id="rId46"/>
+      <w:footerReference w:type="default" r:id="rId47"/>
+      <w:headerReference w:type="first" r:id="rId48"/>
+      <w:footerReference w:type="first" r:id="rId49"/>
       <w:footnotePr>
         <w:pos w:val="beneathText"/>
       </w:footnotePr>

</xml_diff>